<commit_message>
Updated UI for the application; Updated Template to contain all the description for criteria; Bootstrap popup used instead of default dialog boxes; Show scores during assessment; Default date in Presentation date;
</commit_message>
<xml_diff>
--- a/template/Template.docx
+++ b/template/Template.docx
@@ -60,7 +60,15 @@
         <w:rPr>
           <w:rFonts w:ascii="Times-Roman" w:hAnsi="Times-Roman" w:cs="Times-Roman"/>
         </w:rPr>
-        <w:t xml:space="preserve">                                                            </w:t>
+        <w:t xml:space="preserve">                  </w:t>
+      </w:r>
+      <w:bookmarkStart w:id="0" w:name="_GoBack"/>
+      <w:bookmarkEnd w:id="0"/>
+      <w:r>
+        <w:rPr>
+          <w:rFonts w:ascii="Times-Roman" w:hAnsi="Times-Roman" w:cs="Times-Roman"/>
+        </w:rPr>
+        <w:t xml:space="preserve">                                          </w:t>
       </w:r>
       <w:r>
         <w:rPr>
@@ -127,7 +135,13 @@
         <w:rPr>
           <w:rFonts w:ascii="Times-Roman" w:hAnsi="Times-Roman" w:cs="Times-Roman"/>
         </w:rPr>
-        <w:t>Topic of Presentation:</w:t>
+        <w:t>Topic of Presentation</w:t>
+      </w:r>
+      <w:r>
+        <w:rPr>
+          <w:rFonts w:ascii="Times-Roman" w:hAnsi="Times-Roman" w:cs="Times-Roman"/>
+        </w:rPr>
+        <w:t>:</w:t>
       </w:r>
       <w:r>
         <w:rPr>
@@ -386,11 +400,6 @@
               <w:fldChar w:fldCharType="end"/>
             </w:r>
           </w:p>
-        </w:tc>
-        <w:tc>
-          <w:tcPr>
-            <w:tcW w:w="2098" w:type="dxa"/>
-          </w:tcPr>
           <w:p>
             <w:pPr>
               <w:autoSpaceDE w:val="0"/>
@@ -404,6 +413,27 @@
               <w:rPr>
                 <w:rFonts w:ascii="Times New Roman" w:hAnsi="Times New Roman" w:cs="Times New Roman"/>
               </w:rPr>
+              <w:t>Purpose of presentation is clear from the outset. Supporting ideas maintain clear focus on the topic.</w:t>
+            </w:r>
+          </w:p>
+        </w:tc>
+        <w:tc>
+          <w:tcPr>
+            <w:tcW w:w="2098" w:type="dxa"/>
+          </w:tcPr>
+          <w:p>
+            <w:pPr>
+              <w:autoSpaceDE w:val="0"/>
+              <w:adjustRightInd w:val="0"/>
+              <w:spacing w:after="120"/>
+              <w:rPr>
+                <w:rFonts w:ascii="Times New Roman" w:hAnsi="Times New Roman" w:cs="Times New Roman"/>
+              </w:rPr>
+            </w:pPr>
+            <w:r>
+              <w:rPr>
+                <w:rFonts w:ascii="Times New Roman" w:hAnsi="Times New Roman" w:cs="Times New Roman"/>
+              </w:rPr>
               <w:fldChar w:fldCharType="begin"/>
             </w:r>
             <w:r>
@@ -431,6 +461,37 @@
               <w:fldChar w:fldCharType="end"/>
             </w:r>
           </w:p>
+          <w:p>
+            <w:pPr>
+              <w:autoSpaceDE w:val="0"/>
+              <w:adjustRightInd w:val="0"/>
+              <w:rPr>
+                <w:rFonts w:ascii="Times New Roman" w:hAnsi="Times New Roman" w:cs="Times New Roman"/>
+              </w:rPr>
+            </w:pPr>
+            <w:r>
+              <w:rPr>
+                <w:rFonts w:ascii="Times New Roman" w:hAnsi="Times New Roman" w:cs="Times New Roman"/>
+              </w:rPr>
+              <w:t>Topic of the presentation is clear.</w:t>
+            </w:r>
+          </w:p>
+          <w:p>
+            <w:pPr>
+              <w:autoSpaceDE w:val="0"/>
+              <w:adjustRightInd w:val="0"/>
+              <w:spacing w:after="120"/>
+              <w:rPr>
+                <w:rFonts w:ascii="Times New Roman" w:hAnsi="Times New Roman" w:cs="Times New Roman"/>
+              </w:rPr>
+            </w:pPr>
+            <w:r>
+              <w:rPr>
+                <w:rFonts w:ascii="Times New Roman" w:hAnsi="Times New Roman" w:cs="Times New Roman"/>
+              </w:rPr>
+              <w:t>Content generally supports the purpose</w:t>
+            </w:r>
+          </w:p>
         </w:tc>
         <w:tc>
           <w:tcPr>
@@ -483,6 +544,21 @@
                 <w:rFonts w:ascii="Times New Roman" w:hAnsi="Times New Roman" w:cs="Times New Roman"/>
               </w:rPr>
             </w:pPr>
+            <w:r>
+              <w:rPr>
+                <w:rFonts w:ascii="Times New Roman" w:hAnsi="Times New Roman" w:cs="Times New Roman"/>
+              </w:rPr>
+              <w:t>Presentation lacks clear direction. Big ideas not specifically identified.</w:t>
+            </w:r>
+          </w:p>
+          <w:p>
+            <w:pPr>
+              <w:autoSpaceDE w:val="0"/>
+              <w:adjustRightInd w:val="0"/>
+              <w:rPr>
+                <w:rFonts w:ascii="Times New Roman" w:hAnsi="Times New Roman" w:cs="Times New Roman"/>
+              </w:rPr>
+            </w:pPr>
           </w:p>
         </w:tc>
         <w:tc>
@@ -527,6 +603,30 @@
               </w:rPr>
               <w:fldChar w:fldCharType="end"/>
             </w:r>
+          </w:p>
+          <w:p>
+            <w:pPr>
+              <w:autoSpaceDE w:val="0"/>
+              <w:adjustRightInd w:val="0"/>
+              <w:rPr>
+                <w:rFonts w:ascii="Times New Roman" w:hAnsi="Times New Roman" w:cs="Times New Roman"/>
+              </w:rPr>
+            </w:pPr>
+            <w:r>
+              <w:rPr>
+                <w:rFonts w:ascii="Times New Roman" w:hAnsi="Times New Roman" w:cs="Times New Roman"/>
+              </w:rPr>
+              <w:t>No focus at all. Audience cannot determine purpose of presentation.</w:t>
+            </w:r>
+          </w:p>
+          <w:p>
+            <w:pPr>
+              <w:autoSpaceDE w:val="0"/>
+              <w:adjustRightInd w:val="0"/>
+              <w:rPr>
+                <w:rFonts w:ascii="Times New Roman" w:hAnsi="Times New Roman" w:cs="Times New Roman"/>
+              </w:rPr>
+            </w:pPr>
           </w:p>
         </w:tc>
       </w:tr>
@@ -599,6 +699,34 @@
               <w:fldChar w:fldCharType="end"/>
             </w:r>
           </w:p>
+          <w:p>
+            <w:pPr>
+              <w:autoSpaceDE w:val="0"/>
+              <w:adjustRightInd w:val="0"/>
+              <w:spacing w:after="120"/>
+              <w:rPr>
+                <w:rFonts w:ascii="Times New Roman" w:hAnsi="Times New Roman" w:cs="Times New Roman"/>
+              </w:rPr>
+            </w:pPr>
+            <w:r>
+              <w:rPr>
+                <w:rFonts w:ascii="Times New Roman" w:hAnsi="Times New Roman" w:cs="Times New Roman"/>
+              </w:rPr>
+              <w:t>Student presents information in logical,</w:t>
+            </w:r>
+            <w:r>
+              <w:rPr>
+                <w:rFonts w:ascii="Times New Roman" w:hAnsi="Times New Roman" w:cs="Times New Roman"/>
+              </w:rPr>
+              <w:t xml:space="preserve"> </w:t>
+            </w:r>
+            <w:r>
+              <w:rPr>
+                <w:rFonts w:ascii="Times New Roman" w:hAnsi="Times New Roman" w:cs="Times New Roman"/>
+              </w:rPr>
+              <w:t>interesting sequence that audience follows</w:t>
+            </w:r>
+          </w:p>
         </w:tc>
         <w:tc>
           <w:tcPr>
@@ -643,6 +771,33 @@
               <w:fldChar w:fldCharType="end"/>
             </w:r>
           </w:p>
+          <w:p>
+            <w:pPr>
+              <w:autoSpaceDE w:val="0"/>
+              <w:adjustRightInd w:val="0"/>
+              <w:rPr>
+                <w:rFonts w:ascii="Times New Roman" w:hAnsi="Times New Roman" w:cs="Times New Roman"/>
+              </w:rPr>
+            </w:pPr>
+            <w:r>
+              <w:rPr>
+                <w:rFonts w:ascii="Times New Roman" w:hAnsi="Times New Roman" w:cs="Times New Roman"/>
+              </w:rPr>
+              <w:t>Student presents information in logical</w:t>
+            </w:r>
+            <w:r>
+              <w:rPr>
+                <w:rFonts w:ascii="Times New Roman" w:hAnsi="Times New Roman" w:cs="Times New Roman"/>
+              </w:rPr>
+              <w:t xml:space="preserve"> </w:t>
+            </w:r>
+            <w:r>
+              <w:rPr>
+                <w:rFonts w:ascii="Times New Roman" w:hAnsi="Times New Roman" w:cs="Times New Roman"/>
+              </w:rPr>
+              <w:t>sequence that audience can follow</w:t>
+            </w:r>
+          </w:p>
         </w:tc>
         <w:tc>
           <w:tcPr>
@@ -687,6 +842,21 @@
               <w:fldChar w:fldCharType="end"/>
             </w:r>
           </w:p>
+          <w:p>
+            <w:pPr>
+              <w:autoSpaceDE w:val="0"/>
+              <w:adjustRightInd w:val="0"/>
+              <w:rPr>
+                <w:rFonts w:ascii="Times New Roman" w:hAnsi="Times New Roman" w:cs="Times New Roman"/>
+              </w:rPr>
+            </w:pPr>
+            <w:r>
+              <w:rPr>
+                <w:rFonts w:ascii="Times New Roman" w:hAnsi="Times New Roman" w:cs="Times New Roman"/>
+              </w:rPr>
+              <w:t>Audience has difficulty following because student jumps around.</w:t>
+            </w:r>
+          </w:p>
         </w:tc>
         <w:tc>
           <w:tcPr>
@@ -729,6 +899,33 @@
                 <w:rFonts w:ascii="Times New Roman" w:hAnsi="Times New Roman" w:cs="Times New Roman"/>
               </w:rPr>
               <w:fldChar w:fldCharType="end"/>
+            </w:r>
+          </w:p>
+          <w:p>
+            <w:pPr>
+              <w:autoSpaceDE w:val="0"/>
+              <w:adjustRightInd w:val="0"/>
+              <w:rPr>
+                <w:rFonts w:ascii="Times New Roman" w:hAnsi="Times New Roman" w:cs="Times New Roman"/>
+              </w:rPr>
+            </w:pPr>
+            <w:r>
+              <w:rPr>
+                <w:rFonts w:ascii="Times New Roman" w:hAnsi="Times New Roman" w:cs="Times New Roman"/>
+              </w:rPr>
+              <w:t>Audience cannot understand because there</w:t>
+            </w:r>
+            <w:r>
+              <w:rPr>
+                <w:rFonts w:ascii="Times New Roman" w:hAnsi="Times New Roman" w:cs="Times New Roman"/>
+              </w:rPr>
+              <w:t xml:space="preserve"> </w:t>
+            </w:r>
+            <w:r>
+              <w:rPr>
+                <w:rFonts w:ascii="Times New Roman" w:hAnsi="Times New Roman" w:cs="Times New Roman"/>
+              </w:rPr>
+              <w:t>is no sequence of information</w:t>
             </w:r>
           </w:p>
         </w:tc>
@@ -802,6 +999,22 @@
               <w:fldChar w:fldCharType="end"/>
             </w:r>
           </w:p>
+          <w:p>
+            <w:pPr>
+              <w:autoSpaceDE w:val="0"/>
+              <w:adjustRightInd w:val="0"/>
+              <w:spacing w:after="120"/>
+              <w:rPr>
+                <w:rFonts w:ascii="Times New Roman" w:hAnsi="Times New Roman" w:cs="Times New Roman"/>
+              </w:rPr>
+            </w:pPr>
+            <w:r>
+              <w:rPr>
+                <w:rFonts w:ascii="Times New Roman" w:hAnsi="Times New Roman" w:cs="Times New Roman"/>
+              </w:rPr>
+              <w:t>Visual aids are readable, clear and professional looking, enhancing the message.</w:t>
+            </w:r>
+          </w:p>
         </w:tc>
         <w:tc>
           <w:tcPr>
@@ -846,6 +1059,21 @@
               <w:fldChar w:fldCharType="end"/>
             </w:r>
           </w:p>
+          <w:p>
+            <w:pPr>
+              <w:autoSpaceDE w:val="0"/>
+              <w:adjustRightInd w:val="0"/>
+              <w:rPr>
+                <w:rFonts w:ascii="Times New Roman" w:hAnsi="Times New Roman" w:cs="Times New Roman"/>
+              </w:rPr>
+            </w:pPr>
+            <w:r>
+              <w:rPr>
+                <w:rFonts w:ascii="Times New Roman" w:hAnsi="Times New Roman" w:cs="Times New Roman"/>
+              </w:rPr>
+              <w:t>Visual aids are mostly readable, clear and professional looking.</w:t>
+            </w:r>
+          </w:p>
         </w:tc>
         <w:tc>
           <w:tcPr>
@@ -891,6 +1119,22 @@
               <w:fldChar w:fldCharType="end"/>
             </w:r>
           </w:p>
+          <w:p>
+            <w:pPr>
+              <w:autoSpaceDE w:val="0"/>
+              <w:adjustRightInd w:val="0"/>
+              <w:spacing w:after="120"/>
+              <w:rPr>
+                <w:rFonts w:ascii="Times New Roman" w:hAnsi="Times New Roman" w:cs="Times New Roman"/>
+              </w:rPr>
+            </w:pPr>
+            <w:r>
+              <w:rPr>
+                <w:rFonts w:ascii="Times New Roman" w:hAnsi="Times New Roman" w:cs="Times New Roman"/>
+              </w:rPr>
+              <w:t>Significant problems with readability, clarity, professionalism of visual aids.</w:t>
+            </w:r>
+          </w:p>
         </w:tc>
         <w:tc>
           <w:tcPr>
@@ -933,6 +1177,21 @@
                 <w:rFonts w:ascii="Times New Roman" w:hAnsi="Times New Roman" w:cs="Times New Roman"/>
               </w:rPr>
               <w:fldChar w:fldCharType="end"/>
+            </w:r>
+          </w:p>
+          <w:p>
+            <w:pPr>
+              <w:autoSpaceDE w:val="0"/>
+              <w:adjustRightInd w:val="0"/>
+              <w:rPr>
+                <w:rFonts w:ascii="Times New Roman" w:hAnsi="Times New Roman" w:cs="Times New Roman"/>
+              </w:rPr>
+            </w:pPr>
+            <w:r>
+              <w:rPr>
+                <w:rFonts w:ascii="Times New Roman" w:hAnsi="Times New Roman" w:cs="Times New Roman"/>
+              </w:rPr>
+              <w:t>Visual aids are all unreadable, unclear and/or unprofessional.</w:t>
             </w:r>
           </w:p>
         </w:tc>
@@ -1015,11 +1274,6 @@
               <w:fldChar w:fldCharType="end"/>
             </w:r>
           </w:p>
-        </w:tc>
-        <w:tc>
-          <w:tcPr>
-            <w:tcW w:w="2098" w:type="dxa"/>
-          </w:tcPr>
           <w:p>
             <w:pPr>
               <w:autoSpaceDE w:val="0"/>
@@ -1033,6 +1287,41 @@
               <w:rPr>
                 <w:rFonts w:ascii="Times New Roman" w:hAnsi="Times New Roman" w:cs="Times New Roman"/>
               </w:rPr>
+              <w:t xml:space="preserve">Speaker has prepared relevant questions for </w:t>
+            </w:r>
+            <w:proofErr w:type="gramStart"/>
+            <w:r>
+              <w:rPr>
+                <w:rFonts w:ascii="Times New Roman" w:hAnsi="Times New Roman" w:cs="Times New Roman"/>
+              </w:rPr>
+              <w:t>opening up</w:t>
+            </w:r>
+            <w:proofErr w:type="gramEnd"/>
+            <w:r>
+              <w:rPr>
+                <w:rFonts w:ascii="Times New Roman" w:hAnsi="Times New Roman" w:cs="Times New Roman"/>
+              </w:rPr>
+              <w:t xml:space="preserve"> the discussion and is able to stimulate discussion.</w:t>
+            </w:r>
+          </w:p>
+        </w:tc>
+        <w:tc>
+          <w:tcPr>
+            <w:tcW w:w="2098" w:type="dxa"/>
+          </w:tcPr>
+          <w:p>
+            <w:pPr>
+              <w:autoSpaceDE w:val="0"/>
+              <w:adjustRightInd w:val="0"/>
+              <w:spacing w:after="120"/>
+              <w:rPr>
+                <w:rFonts w:ascii="Times New Roman" w:hAnsi="Times New Roman" w:cs="Times New Roman"/>
+              </w:rPr>
+            </w:pPr>
+            <w:r>
+              <w:rPr>
+                <w:rFonts w:ascii="Times New Roman" w:hAnsi="Times New Roman" w:cs="Times New Roman"/>
+              </w:rPr>
               <w:fldChar w:fldCharType="begin"/>
             </w:r>
             <w:r>
@@ -1060,6 +1349,42 @@
               <w:fldChar w:fldCharType="end"/>
             </w:r>
           </w:p>
+          <w:p>
+            <w:pPr>
+              <w:autoSpaceDE w:val="0"/>
+              <w:adjustRightInd w:val="0"/>
+              <w:spacing w:after="120"/>
+              <w:rPr>
+                <w:rFonts w:ascii="Times New Roman" w:hAnsi="Times New Roman" w:cs="Times New Roman"/>
+              </w:rPr>
+            </w:pPr>
+            <w:r>
+              <w:rPr>
+                <w:rFonts w:ascii="Times New Roman" w:hAnsi="Times New Roman" w:cs="Times New Roman"/>
+              </w:rPr>
+              <w:t>Speaker has prepared relevant questions for</w:t>
+            </w:r>
+            <w:r>
+              <w:rPr>
+                <w:rFonts w:ascii="Times New Roman" w:hAnsi="Times New Roman" w:cs="Times New Roman"/>
+              </w:rPr>
+              <w:t xml:space="preserve"> </w:t>
+            </w:r>
+            <w:proofErr w:type="gramStart"/>
+            <w:r>
+              <w:rPr>
+                <w:rFonts w:ascii="Times New Roman" w:hAnsi="Times New Roman" w:cs="Times New Roman"/>
+              </w:rPr>
+              <w:t>opening up</w:t>
+            </w:r>
+            <w:proofErr w:type="gramEnd"/>
+            <w:r>
+              <w:rPr>
+                <w:rFonts w:ascii="Times New Roman" w:hAnsi="Times New Roman" w:cs="Times New Roman"/>
+              </w:rPr>
+              <w:t xml:space="preserve"> the discussion and is somewhat able to stimulate discussion</w:t>
+            </w:r>
+          </w:p>
         </w:tc>
         <w:tc>
           <w:tcPr>
@@ -1104,6 +1429,56 @@
               <w:fldChar w:fldCharType="end"/>
             </w:r>
           </w:p>
+          <w:p>
+            <w:pPr>
+              <w:autoSpaceDE w:val="0"/>
+              <w:adjustRightInd w:val="0"/>
+              <w:rPr>
+                <w:rFonts w:ascii="Times New Roman" w:hAnsi="Times New Roman" w:cs="Times New Roman"/>
+              </w:rPr>
+            </w:pPr>
+            <w:r>
+              <w:rPr>
+                <w:rFonts w:ascii="Times New Roman" w:hAnsi="Times New Roman" w:cs="Times New Roman"/>
+              </w:rPr>
+              <w:t>Speaker has prepared questions but is</w:t>
+            </w:r>
+            <w:r>
+              <w:rPr>
+                <w:rFonts w:ascii="Times New Roman" w:hAnsi="Times New Roman" w:cs="Times New Roman"/>
+              </w:rPr>
+              <w:t xml:space="preserve"> </w:t>
+            </w:r>
+            <w:r>
+              <w:rPr>
+                <w:rFonts w:ascii="Times New Roman" w:hAnsi="Times New Roman" w:cs="Times New Roman"/>
+              </w:rPr>
+              <w:t xml:space="preserve">not </w:t>
+            </w:r>
+            <w:proofErr w:type="gramStart"/>
+            <w:r>
+              <w:rPr>
+                <w:rFonts w:ascii="Times New Roman" w:hAnsi="Times New Roman" w:cs="Times New Roman"/>
+              </w:rPr>
+              <w:t>really able</w:t>
+            </w:r>
+            <w:proofErr w:type="gramEnd"/>
+            <w:r>
+              <w:rPr>
+                <w:rFonts w:ascii="Times New Roman" w:hAnsi="Times New Roman" w:cs="Times New Roman"/>
+              </w:rPr>
+              <w:t xml:space="preserve"> to stimulate discussion</w:t>
+            </w:r>
+          </w:p>
+          <w:p>
+            <w:pPr>
+              <w:autoSpaceDE w:val="0"/>
+              <w:adjustRightInd w:val="0"/>
+              <w:rPr>
+                <w:rFonts w:ascii="Times New Roman" w:hAnsi="Times New Roman" w:cs="Times New Roman"/>
+              </w:rPr>
+            </w:pPr>
+          </w:p>
         </w:tc>
         <w:tc>
           <w:tcPr>
@@ -1146,6 +1521,21 @@
                 <w:rFonts w:ascii="Times New Roman" w:hAnsi="Times New Roman" w:cs="Times New Roman"/>
               </w:rPr>
               <w:fldChar w:fldCharType="end"/>
+            </w:r>
+          </w:p>
+          <w:p>
+            <w:pPr>
+              <w:autoSpaceDE w:val="0"/>
+              <w:adjustRightInd w:val="0"/>
+              <w:rPr>
+                <w:rFonts w:ascii="Times New Roman" w:hAnsi="Times New Roman" w:cs="Times New Roman"/>
+              </w:rPr>
+            </w:pPr>
+            <w:r>
+              <w:rPr>
+                <w:rFonts w:ascii="Times New Roman" w:hAnsi="Times New Roman" w:cs="Times New Roman"/>
+              </w:rPr>
+              <w:t>Speaker has not prepared questions</w:t>
             </w:r>
           </w:p>
         </w:tc>
@@ -1254,7 +1644,8 @@
       <w:pPr>
         <w:autoSpaceDE w:val="0"/>
         <w:adjustRightInd w:val="0"/>
-        <w:ind w:left="6480"/>
+        <w:ind w:left="6096"/>
+        <w:jc w:val="right"/>
         <w:rPr>
           <w:rFonts w:ascii="Times-Bold" w:hAnsi="Times-Bold" w:cs="Times-Bold"/>
           <w:b/>
@@ -1317,6 +1708,14 @@
           <w:bCs/>
         </w:rPr>
         <w:fldChar w:fldCharType="end"/>
+      </w:r>
+      <w:r>
+        <w:rPr>
+          <w:rFonts w:ascii="Times-Bold" w:hAnsi="Times-Bold" w:cs="Times-Bold"/>
+          <w:b/>
+          <w:bCs/>
+        </w:rPr>
+        <w:t xml:space="preserve"> / 16</w:t>
       </w:r>
     </w:p>
     <w:p>
@@ -1548,11 +1947,6 @@
               <w:fldChar w:fldCharType="end"/>
             </w:r>
           </w:p>
-        </w:tc>
-        <w:tc>
-          <w:tcPr>
-            <w:tcW w:w="2098" w:type="dxa"/>
-          </w:tcPr>
           <w:p>
             <w:pPr>
               <w:autoSpaceDE w:val="0"/>
@@ -1566,6 +1960,27 @@
               <w:rPr>
                 <w:rFonts w:ascii="Times New Roman" w:hAnsi="Times New Roman" w:cs="Times New Roman"/>
               </w:rPr>
+              <w:t>Holds attention of entire audience with the use of direct eye contact, seldom looking at notes</w:t>
+            </w:r>
+          </w:p>
+        </w:tc>
+        <w:tc>
+          <w:tcPr>
+            <w:tcW w:w="2098" w:type="dxa"/>
+          </w:tcPr>
+          <w:p>
+            <w:pPr>
+              <w:autoSpaceDE w:val="0"/>
+              <w:adjustRightInd w:val="0"/>
+              <w:spacing w:after="120"/>
+              <w:rPr>
+                <w:rFonts w:ascii="Times New Roman" w:hAnsi="Times New Roman" w:cs="Times New Roman"/>
+              </w:rPr>
+            </w:pPr>
+            <w:r>
+              <w:rPr>
+                <w:rFonts w:ascii="Times New Roman" w:hAnsi="Times New Roman" w:cs="Times New Roman"/>
+              </w:rPr>
               <w:fldChar w:fldCharType="begin"/>
             </w:r>
             <w:r>
@@ -1593,11 +2008,6 @@
               <w:fldChar w:fldCharType="end"/>
             </w:r>
           </w:p>
-        </w:tc>
-        <w:tc>
-          <w:tcPr>
-            <w:tcW w:w="2098" w:type="dxa"/>
-          </w:tcPr>
           <w:p>
             <w:pPr>
               <w:autoSpaceDE w:val="0"/>
@@ -1611,6 +2021,27 @@
               <w:rPr>
                 <w:rFonts w:ascii="Times New Roman" w:hAnsi="Times New Roman" w:cs="Times New Roman"/>
               </w:rPr>
+              <w:t>Consistent use of direct eye contact with audience, but often returns to notes</w:t>
+            </w:r>
+          </w:p>
+        </w:tc>
+        <w:tc>
+          <w:tcPr>
+            <w:tcW w:w="2098" w:type="dxa"/>
+          </w:tcPr>
+          <w:p>
+            <w:pPr>
+              <w:autoSpaceDE w:val="0"/>
+              <w:adjustRightInd w:val="0"/>
+              <w:spacing w:after="120"/>
+              <w:rPr>
+                <w:rFonts w:ascii="Times New Roman" w:hAnsi="Times New Roman" w:cs="Times New Roman"/>
+              </w:rPr>
+            </w:pPr>
+            <w:r>
+              <w:rPr>
+                <w:rFonts w:ascii="Times New Roman" w:hAnsi="Times New Roman" w:cs="Times New Roman"/>
+              </w:rPr>
               <w:fldChar w:fldCharType="begin"/>
             </w:r>
             <w:r>
@@ -1638,6 +2069,22 @@
               <w:fldChar w:fldCharType="end"/>
             </w:r>
           </w:p>
+          <w:p>
+            <w:pPr>
+              <w:autoSpaceDE w:val="0"/>
+              <w:adjustRightInd w:val="0"/>
+              <w:spacing w:after="120"/>
+              <w:rPr>
+                <w:rFonts w:ascii="Times New Roman" w:hAnsi="Times New Roman" w:cs="Times New Roman"/>
+              </w:rPr>
+            </w:pPr>
+            <w:r>
+              <w:rPr>
+                <w:rFonts w:ascii="Times New Roman" w:hAnsi="Times New Roman" w:cs="Times New Roman"/>
+              </w:rPr>
+              <w:t>Displays minimal eye contact with audience, while reading mostly from the notes.</w:t>
+            </w:r>
+          </w:p>
         </w:tc>
         <w:tc>
           <w:tcPr>
@@ -1680,6 +2127,21 @@
                 <w:rFonts w:ascii="Times New Roman" w:hAnsi="Times New Roman" w:cs="Times New Roman"/>
               </w:rPr>
               <w:fldChar w:fldCharType="end"/>
+            </w:r>
+          </w:p>
+          <w:p>
+            <w:pPr>
+              <w:autoSpaceDE w:val="0"/>
+              <w:adjustRightInd w:val="0"/>
+              <w:rPr>
+                <w:rFonts w:ascii="Times New Roman" w:hAnsi="Times New Roman" w:cs="Times New Roman"/>
+              </w:rPr>
+            </w:pPr>
+            <w:r>
+              <w:rPr>
+                <w:rFonts w:ascii="Times New Roman" w:hAnsi="Times New Roman" w:cs="Times New Roman"/>
+              </w:rPr>
+              <w:t>No eye contact with audience; entire presentation is read from notes</w:t>
             </w:r>
           </w:p>
         </w:tc>
@@ -1753,23 +2215,53 @@
               <w:fldChar w:fldCharType="end"/>
             </w:r>
           </w:p>
-        </w:tc>
-        <w:tc>
-          <w:tcPr>
-            <w:tcW w:w="2098" w:type="dxa"/>
-          </w:tcPr>
-          <w:p>
-            <w:pPr>
-              <w:autoSpaceDE w:val="0"/>
-              <w:adjustRightInd w:val="0"/>
-              <w:rPr>
-                <w:rFonts w:ascii="Times New Roman" w:hAnsi="Times New Roman" w:cs="Times New Roman"/>
-              </w:rPr>
-            </w:pPr>
-            <w:r>
-              <w:rPr>
-                <w:rFonts w:ascii="Times New Roman" w:hAnsi="Times New Roman" w:cs="Times New Roman"/>
-              </w:rPr>
+          <w:p>
+            <w:pPr>
+              <w:autoSpaceDE w:val="0"/>
+              <w:adjustRightInd w:val="0"/>
+              <w:spacing w:after="120"/>
+              <w:rPr>
+                <w:rFonts w:ascii="Times New Roman" w:hAnsi="Times New Roman" w:cs="Times New Roman"/>
+              </w:rPr>
+            </w:pPr>
+            <w:r>
+              <w:rPr>
+                <w:rFonts w:ascii="Times New Roman" w:hAnsi="Times New Roman" w:cs="Times New Roman"/>
+              </w:rPr>
+              <w:t>Demonstrates a strong, positive feeling about topic</w:t>
+            </w:r>
+            <w:r>
+              <w:rPr>
+                <w:rFonts w:ascii="Times New Roman" w:hAnsi="Times New Roman" w:cs="Times New Roman"/>
+              </w:rPr>
+              <w:t xml:space="preserve"> </w:t>
+            </w:r>
+            <w:r>
+              <w:rPr>
+                <w:rFonts w:ascii="Times New Roman" w:hAnsi="Times New Roman" w:cs="Times New Roman"/>
+              </w:rPr>
+              <w:lastRenderedPageBreak/>
+              <w:t>during entire presentation.</w:t>
+            </w:r>
+          </w:p>
+        </w:tc>
+        <w:tc>
+          <w:tcPr>
+            <w:tcW w:w="2098" w:type="dxa"/>
+          </w:tcPr>
+          <w:p>
+            <w:pPr>
+              <w:autoSpaceDE w:val="0"/>
+              <w:adjustRightInd w:val="0"/>
+              <w:rPr>
+                <w:rFonts w:ascii="Times New Roman" w:hAnsi="Times New Roman" w:cs="Times New Roman"/>
+              </w:rPr>
+            </w:pPr>
+            <w:r>
+              <w:rPr>
+                <w:rFonts w:ascii="Times New Roman" w:hAnsi="Times New Roman" w:cs="Times New Roman"/>
+              </w:rPr>
+              <w:lastRenderedPageBreak/>
               <w:fldChar w:fldCharType="begin"/>
             </w:r>
             <w:r>
@@ -1797,6 +2289,30 @@
               <w:fldChar w:fldCharType="end"/>
             </w:r>
           </w:p>
+          <w:p>
+            <w:pPr>
+              <w:autoSpaceDE w:val="0"/>
+              <w:adjustRightInd w:val="0"/>
+              <w:rPr>
+                <w:rFonts w:ascii="Times New Roman" w:hAnsi="Times New Roman" w:cs="Times New Roman"/>
+              </w:rPr>
+            </w:pPr>
+            <w:r>
+              <w:rPr>
+                <w:rFonts w:ascii="Times New Roman" w:hAnsi="Times New Roman" w:cs="Times New Roman"/>
+              </w:rPr>
+              <w:t>Mostly shows positive feelings about topic.</w:t>
+            </w:r>
+          </w:p>
+          <w:p>
+            <w:pPr>
+              <w:autoSpaceDE w:val="0"/>
+              <w:adjustRightInd w:val="0"/>
+              <w:rPr>
+                <w:rFonts w:ascii="Times New Roman" w:hAnsi="Times New Roman" w:cs="Times New Roman"/>
+              </w:rPr>
+            </w:pPr>
+          </w:p>
         </w:tc>
         <w:tc>
           <w:tcPr>
@@ -1841,6 +2357,30 @@
               <w:fldChar w:fldCharType="end"/>
             </w:r>
           </w:p>
+          <w:p>
+            <w:pPr>
+              <w:autoSpaceDE w:val="0"/>
+              <w:adjustRightInd w:val="0"/>
+              <w:rPr>
+                <w:rFonts w:ascii="Times New Roman" w:hAnsi="Times New Roman" w:cs="Times New Roman"/>
+              </w:rPr>
+            </w:pPr>
+            <w:r>
+              <w:rPr>
+                <w:rFonts w:ascii="Times New Roman" w:hAnsi="Times New Roman" w:cs="Times New Roman"/>
+              </w:rPr>
+              <w:t>Shows some negativity toward topic presented.</w:t>
+            </w:r>
+          </w:p>
+          <w:p>
+            <w:pPr>
+              <w:autoSpaceDE w:val="0"/>
+              <w:adjustRightInd w:val="0"/>
+              <w:rPr>
+                <w:rFonts w:ascii="Times New Roman" w:hAnsi="Times New Roman" w:cs="Times New Roman"/>
+              </w:rPr>
+            </w:pPr>
+          </w:p>
         </w:tc>
         <w:tc>
           <w:tcPr>
@@ -1884,6 +2424,30 @@
               </w:rPr>
               <w:fldChar w:fldCharType="end"/>
             </w:r>
+          </w:p>
+          <w:p>
+            <w:pPr>
+              <w:autoSpaceDE w:val="0"/>
+              <w:adjustRightInd w:val="0"/>
+              <w:rPr>
+                <w:rFonts w:ascii="Times New Roman" w:hAnsi="Times New Roman" w:cs="Times New Roman"/>
+              </w:rPr>
+            </w:pPr>
+            <w:r>
+              <w:rPr>
+                <w:rFonts w:ascii="Times New Roman" w:hAnsi="Times New Roman" w:cs="Times New Roman"/>
+              </w:rPr>
+              <w:t>Shows no interest in topic presented.</w:t>
+            </w:r>
+          </w:p>
+          <w:p>
+            <w:pPr>
+              <w:autoSpaceDE w:val="0"/>
+              <w:adjustRightInd w:val="0"/>
+              <w:rPr>
+                <w:rFonts w:ascii="Times New Roman" w:hAnsi="Times New Roman" w:cs="Times New Roman"/>
+              </w:rPr>
+            </w:pPr>
           </w:p>
         </w:tc>
       </w:tr>
@@ -1964,6 +2528,21 @@
               <w:fldChar w:fldCharType="end"/>
             </w:r>
           </w:p>
+          <w:p>
+            <w:pPr>
+              <w:autoSpaceDE w:val="0"/>
+              <w:adjustRightInd w:val="0"/>
+              <w:rPr>
+                <w:rFonts w:ascii="Times New Roman" w:hAnsi="Times New Roman" w:cs="Times New Roman"/>
+              </w:rPr>
+            </w:pPr>
+            <w:r>
+              <w:rPr>
+                <w:rFonts w:ascii="Times New Roman" w:hAnsi="Times New Roman" w:cs="Times New Roman"/>
+              </w:rPr>
+              <w:t>Student uses a clear voice so that all audience members can hear presentation</w:t>
+            </w:r>
+          </w:p>
         </w:tc>
         <w:tc>
           <w:tcPr>
@@ -2008,6 +2587,21 @@
               <w:fldChar w:fldCharType="end"/>
             </w:r>
           </w:p>
+          <w:p>
+            <w:pPr>
+              <w:autoSpaceDE w:val="0"/>
+              <w:adjustRightInd w:val="0"/>
+              <w:rPr>
+                <w:rFonts w:ascii="Times New Roman" w:hAnsi="Times New Roman" w:cs="Times New Roman"/>
+              </w:rPr>
+            </w:pPr>
+            <w:r>
+              <w:rPr>
+                <w:rFonts w:ascii="Times New Roman" w:hAnsi="Times New Roman" w:cs="Times New Roman"/>
+              </w:rPr>
+              <w:t>Student’s voice is clear. Most audience members can hear presentation.</w:t>
+            </w:r>
+          </w:p>
         </w:tc>
         <w:tc>
           <w:tcPr>
@@ -2052,6 +2646,21 @@
               <w:fldChar w:fldCharType="end"/>
             </w:r>
           </w:p>
+          <w:p>
+            <w:pPr>
+              <w:autoSpaceDE w:val="0"/>
+              <w:adjustRightInd w:val="0"/>
+              <w:rPr>
+                <w:rFonts w:ascii="Times New Roman" w:hAnsi="Times New Roman" w:cs="Times New Roman"/>
+              </w:rPr>
+            </w:pPr>
+            <w:r>
+              <w:rPr>
+                <w:rFonts w:ascii="Times New Roman" w:hAnsi="Times New Roman" w:cs="Times New Roman"/>
+              </w:rPr>
+              <w:t>Student’s voice is low. Audience has difficulty hearing presentation.</w:t>
+            </w:r>
+          </w:p>
         </w:tc>
         <w:tc>
           <w:tcPr>
@@ -2094,6 +2703,35 @@
                 <w:rFonts w:ascii="Times New Roman" w:hAnsi="Times New Roman" w:cs="Times New Roman"/>
               </w:rPr>
               <w:fldChar w:fldCharType="end"/>
+            </w:r>
+          </w:p>
+          <w:p>
+            <w:pPr>
+              <w:autoSpaceDE w:val="0"/>
+              <w:adjustRightInd w:val="0"/>
+              <w:rPr>
+                <w:rFonts w:ascii="Times New Roman" w:hAnsi="Times New Roman" w:cs="Times New Roman"/>
+              </w:rPr>
+            </w:pPr>
+            <w:r>
+              <w:rPr>
+                <w:rFonts w:ascii="Times New Roman" w:hAnsi="Times New Roman" w:cs="Times New Roman"/>
+              </w:rPr>
+              <w:t xml:space="preserve">Student mumbles, speaks too quietly for </w:t>
+            </w:r>
+            <w:proofErr w:type="gramStart"/>
+            <w:r>
+              <w:rPr>
+                <w:rFonts w:ascii="Times New Roman" w:hAnsi="Times New Roman" w:cs="Times New Roman"/>
+              </w:rPr>
+              <w:t>a majority of</w:t>
+            </w:r>
+            <w:proofErr w:type="gramEnd"/>
+            <w:r>
+              <w:rPr>
+                <w:rFonts w:ascii="Times New Roman" w:hAnsi="Times New Roman" w:cs="Times New Roman"/>
+              </w:rPr>
+              <w:t xml:space="preserve"> audience to hear.</w:t>
             </w:r>
           </w:p>
         </w:tc>
@@ -2113,6 +2751,7 @@
         <w:autoSpaceDE w:val="0"/>
         <w:adjustRightInd w:val="0"/>
         <w:ind w:left="6480"/>
+        <w:jc w:val="right"/>
         <w:rPr>
           <w:rFonts w:ascii="Times-Bold" w:hAnsi="Times-Bold" w:cs="Times-Bold"/>
           <w:b/>
@@ -2192,6 +2831,14 @@
           <w:bCs/>
         </w:rPr>
         <w:fldChar w:fldCharType="end"/>
+      </w:r>
+      <w:r>
+        <w:rPr>
+          <w:rFonts w:ascii="Times-Bold" w:hAnsi="Times-Bold" w:cs="Times-Bold"/>
+          <w:b/>
+          <w:bCs/>
+        </w:rPr>
+        <w:t xml:space="preserve"> / 12</w:t>
       </w:r>
     </w:p>
     <w:p>
@@ -2413,6 +3060,21 @@
               <w:fldChar w:fldCharType="end"/>
             </w:r>
           </w:p>
+          <w:p>
+            <w:pPr>
+              <w:autoSpaceDE w:val="0"/>
+              <w:adjustRightInd w:val="0"/>
+              <w:rPr>
+                <w:rFonts w:ascii="Times New Roman" w:hAnsi="Times New Roman" w:cs="Times New Roman"/>
+              </w:rPr>
+            </w:pPr>
+            <w:r>
+              <w:rPr>
+                <w:rFonts w:ascii="Times New Roman" w:hAnsi="Times New Roman" w:cs="Times New Roman"/>
+              </w:rPr>
+              <w:t>Demonstrate clear knowledge and understanding of the subject</w:t>
+            </w:r>
+          </w:p>
         </w:tc>
         <w:tc>
           <w:tcPr>
@@ -2457,6 +3119,21 @@
               <w:fldChar w:fldCharType="end"/>
             </w:r>
           </w:p>
+          <w:p>
+            <w:pPr>
+              <w:autoSpaceDE w:val="0"/>
+              <w:adjustRightInd w:val="0"/>
+              <w:rPr>
+                <w:rFonts w:ascii="Times New Roman" w:hAnsi="Times New Roman" w:cs="Times New Roman"/>
+              </w:rPr>
+            </w:pPr>
+            <w:r>
+              <w:rPr>
+                <w:rFonts w:ascii="Times New Roman" w:hAnsi="Times New Roman" w:cs="Times New Roman"/>
+              </w:rPr>
+              <w:t>Show clear knowledge and understanding of most subject area</w:t>
+            </w:r>
+          </w:p>
         </w:tc>
         <w:tc>
           <w:tcPr>
@@ -2501,6 +3178,21 @@
               <w:fldChar w:fldCharType="end"/>
             </w:r>
           </w:p>
+          <w:p>
+            <w:pPr>
+              <w:autoSpaceDE w:val="0"/>
+              <w:adjustRightInd w:val="0"/>
+              <w:rPr>
+                <w:rFonts w:ascii="Times New Roman" w:hAnsi="Times New Roman" w:cs="Times New Roman"/>
+              </w:rPr>
+            </w:pPr>
+            <w:r>
+              <w:rPr>
+                <w:rFonts w:ascii="Times New Roman" w:hAnsi="Times New Roman" w:cs="Times New Roman"/>
+              </w:rPr>
+              <w:t>Show some knowledge and understanding of the subject area</w:t>
+            </w:r>
+          </w:p>
         </w:tc>
         <w:tc>
           <w:tcPr>
@@ -2543,6 +3235,21 @@
                 <w:rFonts w:ascii="Times New Roman" w:hAnsi="Times New Roman" w:cs="Times New Roman"/>
               </w:rPr>
               <w:fldChar w:fldCharType="end"/>
+            </w:r>
+          </w:p>
+          <w:p>
+            <w:pPr>
+              <w:autoSpaceDE w:val="0"/>
+              <w:adjustRightInd w:val="0"/>
+              <w:rPr>
+                <w:rFonts w:ascii="Times New Roman" w:hAnsi="Times New Roman" w:cs="Times New Roman"/>
+              </w:rPr>
+            </w:pPr>
+            <w:r>
+              <w:rPr>
+                <w:rFonts w:ascii="Times New Roman" w:hAnsi="Times New Roman" w:cs="Times New Roman"/>
+              </w:rPr>
+              <w:t>Show no knowledge and understanding of the subject area</w:t>
             </w:r>
           </w:p>
         </w:tc>
@@ -2614,6 +3321,21 @@
               <w:fldChar w:fldCharType="end"/>
             </w:r>
           </w:p>
+          <w:p>
+            <w:pPr>
+              <w:autoSpaceDE w:val="0"/>
+              <w:adjustRightInd w:val="0"/>
+              <w:rPr>
+                <w:rFonts w:ascii="Times New Roman" w:hAnsi="Times New Roman" w:cs="Times New Roman"/>
+              </w:rPr>
+            </w:pPr>
+            <w:r>
+              <w:rPr>
+                <w:rFonts w:ascii="Times New Roman" w:hAnsi="Times New Roman" w:cs="Times New Roman"/>
+              </w:rPr>
+              <w:t>Evidence of thorough research and preparation</w:t>
+            </w:r>
+          </w:p>
         </w:tc>
         <w:tc>
           <w:tcPr>
@@ -2658,6 +3380,35 @@
               <w:fldChar w:fldCharType="end"/>
             </w:r>
           </w:p>
+          <w:p>
+            <w:pPr>
+              <w:autoSpaceDE w:val="0"/>
+              <w:adjustRightInd w:val="0"/>
+              <w:rPr>
+                <w:rFonts w:ascii="Times New Roman" w:hAnsi="Times New Roman" w:cs="Times New Roman"/>
+              </w:rPr>
+            </w:pPr>
+            <w:r>
+              <w:rPr>
+                <w:rFonts w:ascii="Times New Roman" w:hAnsi="Times New Roman" w:cs="Times New Roman"/>
+              </w:rPr>
+              <w:t xml:space="preserve">Evidence of </w:t>
+            </w:r>
+            <w:proofErr w:type="gramStart"/>
+            <w:r>
+              <w:rPr>
+                <w:rFonts w:ascii="Times New Roman" w:hAnsi="Times New Roman" w:cs="Times New Roman"/>
+              </w:rPr>
+              <w:t>sufficient</w:t>
+            </w:r>
+            <w:proofErr w:type="gramEnd"/>
+            <w:r>
+              <w:rPr>
+                <w:rFonts w:ascii="Times New Roman" w:hAnsi="Times New Roman" w:cs="Times New Roman"/>
+              </w:rPr>
+              <w:t xml:space="preserve"> research and preparation</w:t>
+            </w:r>
+          </w:p>
         </w:tc>
         <w:tc>
           <w:tcPr>
@@ -2702,6 +3453,21 @@
               <w:fldChar w:fldCharType="end"/>
             </w:r>
           </w:p>
+          <w:p>
+            <w:pPr>
+              <w:autoSpaceDE w:val="0"/>
+              <w:adjustRightInd w:val="0"/>
+              <w:rPr>
+                <w:rFonts w:ascii="Times New Roman" w:hAnsi="Times New Roman" w:cs="Times New Roman"/>
+              </w:rPr>
+            </w:pPr>
+            <w:r>
+              <w:rPr>
+                <w:rFonts w:ascii="Times New Roman" w:hAnsi="Times New Roman" w:cs="Times New Roman"/>
+              </w:rPr>
+              <w:t>Evidence of some research and preparation</w:t>
+            </w:r>
+          </w:p>
         </w:tc>
         <w:tc>
           <w:tcPr>
@@ -2744,6 +3510,21 @@
                 <w:rFonts w:ascii="Times New Roman" w:hAnsi="Times New Roman" w:cs="Times New Roman"/>
               </w:rPr>
               <w:fldChar w:fldCharType="end"/>
+            </w:r>
+          </w:p>
+          <w:p>
+            <w:pPr>
+              <w:autoSpaceDE w:val="0"/>
+              <w:adjustRightInd w:val="0"/>
+              <w:rPr>
+                <w:rFonts w:ascii="Times New Roman" w:hAnsi="Times New Roman" w:cs="Times New Roman"/>
+              </w:rPr>
+            </w:pPr>
+            <w:r>
+              <w:rPr>
+                <w:rFonts w:ascii="Times New Roman" w:hAnsi="Times New Roman" w:cs="Times New Roman"/>
+              </w:rPr>
+              <w:t>Evidence of no research and preparation</w:t>
             </w:r>
           </w:p>
         </w:tc>
@@ -2815,6 +3596,29 @@
               <w:fldChar w:fldCharType="end"/>
             </w:r>
           </w:p>
+          <w:p>
+            <w:pPr>
+              <w:autoSpaceDE w:val="0"/>
+              <w:adjustRightInd w:val="0"/>
+              <w:rPr>
+                <w:rFonts w:ascii="Times New Roman" w:hAnsi="Times New Roman" w:cs="Times New Roman"/>
+              </w:rPr>
+            </w:pPr>
+            <w:proofErr w:type="gramStart"/>
+            <w:r>
+              <w:rPr>
+                <w:rFonts w:ascii="Times New Roman" w:hAnsi="Times New Roman" w:cs="Times New Roman"/>
+              </w:rPr>
+              <w:t>Demonstrate  thorough</w:t>
+            </w:r>
+            <w:proofErr w:type="gramEnd"/>
+            <w:r>
+              <w:rPr>
+                <w:rFonts w:ascii="Times New Roman" w:hAnsi="Times New Roman" w:cs="Times New Roman"/>
+              </w:rPr>
+              <w:t xml:space="preserve"> knowledge while discussing new ideas</w:t>
+            </w:r>
+          </w:p>
         </w:tc>
         <w:tc>
           <w:tcPr>
@@ -2859,6 +3663,29 @@
               <w:fldChar w:fldCharType="end"/>
             </w:r>
           </w:p>
+          <w:p>
+            <w:pPr>
+              <w:autoSpaceDE w:val="0"/>
+              <w:adjustRightInd w:val="0"/>
+              <w:rPr>
+                <w:rFonts w:ascii="Times New Roman" w:hAnsi="Times New Roman" w:cs="Times New Roman"/>
+              </w:rPr>
+            </w:pPr>
+            <w:proofErr w:type="gramStart"/>
+            <w:r>
+              <w:rPr>
+                <w:rFonts w:ascii="Times New Roman" w:hAnsi="Times New Roman" w:cs="Times New Roman"/>
+              </w:rPr>
+              <w:t>Show  sufficient</w:t>
+            </w:r>
+            <w:proofErr w:type="gramEnd"/>
+            <w:r>
+              <w:rPr>
+                <w:rFonts w:ascii="Times New Roman" w:hAnsi="Times New Roman" w:cs="Times New Roman"/>
+              </w:rPr>
+              <w:t xml:space="preserve"> knowledge while discussing new ideas</w:t>
+            </w:r>
+          </w:p>
         </w:tc>
         <w:tc>
           <w:tcPr>
@@ -2903,6 +3730,29 @@
               <w:fldChar w:fldCharType="end"/>
             </w:r>
           </w:p>
+          <w:p>
+            <w:pPr>
+              <w:autoSpaceDE w:val="0"/>
+              <w:adjustRightInd w:val="0"/>
+              <w:rPr>
+                <w:rFonts w:ascii="Times New Roman" w:hAnsi="Times New Roman" w:cs="Times New Roman"/>
+              </w:rPr>
+            </w:pPr>
+            <w:proofErr w:type="gramStart"/>
+            <w:r>
+              <w:rPr>
+                <w:rFonts w:ascii="Times New Roman" w:hAnsi="Times New Roman" w:cs="Times New Roman"/>
+              </w:rPr>
+              <w:t>Show  some</w:t>
+            </w:r>
+            <w:proofErr w:type="gramEnd"/>
+            <w:r>
+              <w:rPr>
+                <w:rFonts w:ascii="Times New Roman" w:hAnsi="Times New Roman" w:cs="Times New Roman"/>
+              </w:rPr>
+              <w:t xml:space="preserve"> knowledge while discussing new ideas</w:t>
+            </w:r>
+          </w:p>
         </w:tc>
         <w:tc>
           <w:tcPr>
@@ -2945,6 +3795,29 @@
                 <w:rFonts w:ascii="Times New Roman" w:hAnsi="Times New Roman" w:cs="Times New Roman"/>
               </w:rPr>
               <w:fldChar w:fldCharType="end"/>
+            </w:r>
+          </w:p>
+          <w:p>
+            <w:pPr>
+              <w:autoSpaceDE w:val="0"/>
+              <w:adjustRightInd w:val="0"/>
+              <w:rPr>
+                <w:rFonts w:ascii="Times New Roman" w:hAnsi="Times New Roman" w:cs="Times New Roman"/>
+              </w:rPr>
+            </w:pPr>
+            <w:proofErr w:type="gramStart"/>
+            <w:r>
+              <w:rPr>
+                <w:rFonts w:ascii="Times New Roman" w:hAnsi="Times New Roman" w:cs="Times New Roman"/>
+              </w:rPr>
+              <w:t>Show  no</w:t>
+            </w:r>
+            <w:proofErr w:type="gramEnd"/>
+            <w:r>
+              <w:rPr>
+                <w:rFonts w:ascii="Times New Roman" w:hAnsi="Times New Roman" w:cs="Times New Roman"/>
+              </w:rPr>
+              <w:t xml:space="preserve"> knowledge while discussing new ideas</w:t>
             </w:r>
           </w:p>
         </w:tc>
@@ -3016,6 +3889,21 @@
               <w:fldChar w:fldCharType="end"/>
             </w:r>
           </w:p>
+          <w:p>
+            <w:pPr>
+              <w:autoSpaceDE w:val="0"/>
+              <w:adjustRightInd w:val="0"/>
+              <w:rPr>
+                <w:rFonts w:ascii="Times New Roman" w:hAnsi="Times New Roman" w:cs="Times New Roman"/>
+              </w:rPr>
+            </w:pPr>
+            <w:r>
+              <w:rPr>
+                <w:rFonts w:ascii="Times New Roman" w:hAnsi="Times New Roman" w:cs="Times New Roman"/>
+              </w:rPr>
+              <w:t>Opinion set out in a concise and persuasive manner</w:t>
+            </w:r>
+          </w:p>
         </w:tc>
         <w:tc>
           <w:tcPr>
@@ -3060,6 +3948,21 @@
               <w:fldChar w:fldCharType="end"/>
             </w:r>
           </w:p>
+          <w:p>
+            <w:pPr>
+              <w:autoSpaceDE w:val="0"/>
+              <w:adjustRightInd w:val="0"/>
+              <w:rPr>
+                <w:rFonts w:ascii="Times New Roman" w:hAnsi="Times New Roman" w:cs="Times New Roman"/>
+              </w:rPr>
+            </w:pPr>
+            <w:r>
+              <w:rPr>
+                <w:rFonts w:ascii="Times New Roman" w:hAnsi="Times New Roman" w:cs="Times New Roman"/>
+              </w:rPr>
+              <w:t>Opinion is not concise and persuasive manner</w:t>
+            </w:r>
+          </w:p>
         </w:tc>
         <w:tc>
           <w:tcPr>
@@ -3104,6 +4007,21 @@
               <w:fldChar w:fldCharType="end"/>
             </w:r>
           </w:p>
+          <w:p>
+            <w:pPr>
+              <w:autoSpaceDE w:val="0"/>
+              <w:adjustRightInd w:val="0"/>
+              <w:rPr>
+                <w:rFonts w:ascii="Times New Roman" w:hAnsi="Times New Roman" w:cs="Times New Roman"/>
+              </w:rPr>
+            </w:pPr>
+            <w:r>
+              <w:rPr>
+                <w:rFonts w:ascii="Times New Roman" w:hAnsi="Times New Roman" w:cs="Times New Roman"/>
+              </w:rPr>
+              <w:t>Opinion is clearly demonstrated but not persuasive</w:t>
+            </w:r>
+          </w:p>
         </w:tc>
         <w:tc>
           <w:tcPr>
@@ -3146,6 +4064,21 @@
                 <w:rFonts w:ascii="Times New Roman" w:hAnsi="Times New Roman" w:cs="Times New Roman"/>
               </w:rPr>
               <w:fldChar w:fldCharType="end"/>
+            </w:r>
+          </w:p>
+          <w:p>
+            <w:pPr>
+              <w:autoSpaceDE w:val="0"/>
+              <w:adjustRightInd w:val="0"/>
+              <w:rPr>
+                <w:rFonts w:ascii="Times New Roman" w:hAnsi="Times New Roman" w:cs="Times New Roman"/>
+              </w:rPr>
+            </w:pPr>
+            <w:r>
+              <w:rPr>
+                <w:rFonts w:ascii="Times New Roman" w:hAnsi="Times New Roman" w:cs="Times New Roman"/>
+              </w:rPr>
+              <w:t>Opinion is not demonstrated or highlighted</w:t>
             </w:r>
           </w:p>
         </w:tc>
@@ -3217,6 +4150,21 @@
               <w:fldChar w:fldCharType="end"/>
             </w:r>
           </w:p>
+          <w:p>
+            <w:pPr>
+              <w:autoSpaceDE w:val="0"/>
+              <w:adjustRightInd w:val="0"/>
+              <w:rPr>
+                <w:rFonts w:ascii="Times New Roman" w:hAnsi="Times New Roman" w:cs="Times New Roman"/>
+              </w:rPr>
+            </w:pPr>
+            <w:r>
+              <w:rPr>
+                <w:rFonts w:ascii="Times New Roman" w:hAnsi="Times New Roman" w:cs="Times New Roman"/>
+              </w:rPr>
+              <w:t>Responded very well to technical questions</w:t>
+            </w:r>
+          </w:p>
         </w:tc>
         <w:tc>
           <w:tcPr>
@@ -3261,6 +4209,22 @@
               <w:fldChar w:fldCharType="end"/>
             </w:r>
           </w:p>
+          <w:p>
+            <w:pPr>
+              <w:autoSpaceDE w:val="0"/>
+              <w:adjustRightInd w:val="0"/>
+              <w:rPr>
+                <w:rFonts w:ascii="Times New Roman" w:hAnsi="Times New Roman" w:cs="Times New Roman"/>
+              </w:rPr>
+            </w:pPr>
+            <w:r>
+              <w:rPr>
+                <w:rFonts w:ascii="Times New Roman" w:hAnsi="Times New Roman" w:cs="Times New Roman"/>
+                <w:bCs/>
+              </w:rPr>
+              <w:t>Could answer most technical questions related to the presentation</w:t>
+            </w:r>
+          </w:p>
         </w:tc>
         <w:tc>
           <w:tcPr>
@@ -3303,6 +4267,22 @@
                 <w:rFonts w:ascii="Times New Roman" w:hAnsi="Times New Roman" w:cs="Times New Roman"/>
               </w:rPr>
               <w:fldChar w:fldCharType="end"/>
+            </w:r>
+          </w:p>
+          <w:p>
+            <w:pPr>
+              <w:autoSpaceDE w:val="0"/>
+              <w:adjustRightInd w:val="0"/>
+              <w:rPr>
+                <w:rFonts w:ascii="Times New Roman" w:hAnsi="Times New Roman" w:cs="Times New Roman"/>
+              </w:rPr>
+            </w:pPr>
+            <w:r>
+              <w:rPr>
+                <w:rFonts w:ascii="Times New Roman" w:hAnsi="Times New Roman" w:cs="Times New Roman"/>
+                <w:bCs/>
+              </w:rPr>
+              <w:t>Could answer some technical questions related to the presentation</w:t>
             </w:r>
           </w:p>
         </w:tc>
@@ -3419,7 +4399,8 @@
       <w:pPr>
         <w:autoSpaceDE w:val="0"/>
         <w:adjustRightInd w:val="0"/>
-        <w:ind w:left="6480"/>
+        <w:ind w:left="5954"/>
+        <w:jc w:val="right"/>
         <w:rPr>
           <w:rFonts w:ascii="Times-Bold" w:hAnsi="Times-Bold" w:cs="Times-Bold"/>
           <w:b/>
@@ -3481,17 +4462,25 @@
           <w:b/>
           <w:bCs/>
         </w:rPr>
-        <w:t>technical_total»</w:t>
-      </w:r>
+        <w:t>technical_total</w:t>
+      </w:r>
+      <w:proofErr w:type="spellEnd"/>
       <w:r>
         <w:rPr>
           <w:rFonts w:ascii="Times-Bold" w:hAnsi="Times-Bold" w:cs="Times-Bold"/>
           <w:b/>
           <w:bCs/>
         </w:rPr>
+        <w:t>»</w:t>
+      </w:r>
+      <w:r>
+        <w:rPr>
+          <w:rFonts w:ascii="Times-Bold" w:hAnsi="Times-Bold" w:cs="Times-Bold"/>
+          <w:b/>
+          <w:bCs/>
+        </w:rPr>
         <w:fldChar w:fldCharType="end"/>
       </w:r>
-      <w:proofErr w:type="spellEnd"/>
       <w:r>
         <w:rPr>
           <w:rFonts w:ascii="Times-Bold" w:hAnsi="Times-Bold" w:cs="Times-Bold"/>
@@ -3500,8 +4489,14 @@
         </w:rPr>
         <w:t xml:space="preserve"> </w:t>
       </w:r>
-      <w:bookmarkStart w:id="0" w:name="_GoBack"/>
-      <w:bookmarkEnd w:id="0"/>
+      <w:r>
+        <w:rPr>
+          <w:rFonts w:ascii="Times-Bold" w:hAnsi="Times-Bold" w:cs="Times-Bold"/>
+          <w:b/>
+          <w:bCs/>
+        </w:rPr>
+        <w:t>/ 20</w:t>
+      </w:r>
     </w:p>
     <w:p>
       <w:pPr>
@@ -3585,41 +4580,55 @@
         <w:adjustRightInd w:val="0"/>
         <w:rPr>
           <w:rFonts w:ascii="Times-Roman" w:hAnsi="Times-Roman" w:cs="Times-Roman"/>
+          <w:b/>
+          <w:bCs/>
         </w:rPr>
       </w:pPr>
       <w:r>
         <w:rPr>
           <w:rFonts w:ascii="Times-Roman" w:hAnsi="Times-Roman" w:cs="Times-Roman" w:hint="eastAsia"/>
+          <w:b/>
+          <w:bCs/>
         </w:rPr>
         <w:t>Score</w:t>
       </w:r>
       <w:r>
         <w:rPr>
           <w:rFonts w:ascii="Times-Roman" w:hAnsi="Times-Roman" w:cs="Times-Roman"/>
+          <w:b/>
+          <w:bCs/>
         </w:rPr>
         <w:t xml:space="preserve">: </w:t>
       </w:r>
       <w:r>
         <w:rPr>
           <w:rFonts w:ascii="Times-Roman" w:hAnsi="Times-Roman" w:cs="Times-Roman"/>
+          <w:b/>
+          <w:bCs/>
         </w:rPr>
         <w:fldChar w:fldCharType="begin"/>
       </w:r>
       <w:r>
         <w:rPr>
           <w:rFonts w:ascii="Times-Roman" w:hAnsi="Times-Roman" w:cs="Times-Roman"/>
+          <w:b/>
+          <w:bCs/>
         </w:rPr>
         <w:instrText xml:space="preserve"> MERGEFIELD score \* MERGEFORMAT </w:instrText>
       </w:r>
       <w:r>
         <w:rPr>
           <w:rFonts w:ascii="Times-Roman" w:hAnsi="Times-Roman" w:cs="Times-Roman"/>
+          <w:b/>
+          <w:bCs/>
         </w:rPr>
         <w:fldChar w:fldCharType="separate"/>
       </w:r>
       <w:r>
         <w:rPr>
           <w:rFonts w:ascii="Times-Roman" w:hAnsi="Times-Roman" w:cs="Times-Roman"/>
+          <w:b/>
+          <w:bCs/>
           <w:noProof/>
         </w:rPr>
         <w:t>«score»</w:t>
@@ -3627,14 +4636,26 @@
       <w:r>
         <w:rPr>
           <w:rFonts w:ascii="Times-Roman" w:hAnsi="Times-Roman" w:cs="Times-Roman"/>
+          <w:b/>
+          <w:bCs/>
         </w:rPr>
         <w:fldChar w:fldCharType="end"/>
       </w:r>
       <w:r>
         <w:rPr>
           <w:rFonts w:ascii="Times-Roman" w:hAnsi="Times-Roman" w:cs="Times-Roman"/>
+          <w:b/>
+          <w:bCs/>
         </w:rPr>
         <w:t xml:space="preserve"> points</w:t>
+      </w:r>
+      <w:r>
+        <w:rPr>
+          <w:rFonts w:ascii="Times-Roman" w:hAnsi="Times-Roman" w:cs="Times-Roman"/>
+          <w:b/>
+          <w:bCs/>
+        </w:rPr>
+        <w:t xml:space="preserve"> over 48 points</w:t>
       </w:r>
     </w:p>
     <w:p>
@@ -3711,7 +4732,7 @@
     </w:rPrDefault>
     <w:pPrDefault/>
   </w:docDefaults>
-  <w:latentStyles w:defLockedState="0" w:defUIPriority="99" w:defSemiHidden="0" w:defUnhideWhenUsed="0" w:defQFormat="0" w:count="377">
+  <w:latentStyles w:defLockedState="0" w:defUIPriority="99" w:defSemiHidden="0" w:defUnhideWhenUsed="0" w:defQFormat="0" w:count="376">
     <w:lsdException w:name="Normal" w:uiPriority="0" w:qFormat="1"/>
     <w:lsdException w:name="heading 1" w:uiPriority="9" w:qFormat="1"/>
     <w:lsdException w:name="heading 2" w:semiHidden="1" w:uiPriority="9" w:unhideWhenUsed="1" w:qFormat="1"/>
@@ -4088,7 +5109,6 @@
     <w:lsdException w:name="Hashtag" w:semiHidden="1" w:unhideWhenUsed="1"/>
     <w:lsdException w:name="Unresolved Mention" w:semiHidden="1" w:unhideWhenUsed="1"/>
     <w:lsdException w:name="Smart Link" w:semiHidden="1" w:unhideWhenUsed="1"/>
-    <w:lsdException w:name="Smart Link Error" w:semiHidden="1" w:unhideWhenUsed="1"/>
   </w:latentStyles>
   <w:style w:type="paragraph" w:default="1" w:styleId="Normal">
     <w:name w:val="Normal"/>

</xml_diff>

<commit_message>
Update based on Saghir's comments
- Application name changed to "Presentation Marking Tool"
- Button names changed (e.g. Review to Calculate)
- 5-star rating replaced with consent to give feedback through website
- Allow user to set path (for first time only) after assessment)
</commit_message>
<xml_diff>
--- a/template/Template.docx
+++ b/template/Template.docx
@@ -6,6 +6,140 @@
       <w:pPr>
         <w:autoSpaceDE w:val="0"/>
         <w:adjustRightInd w:val="0"/>
+        <w:jc w:val="right"/>
+        <w:rPr>
+          <w:rFonts w:ascii="Times-Roman" w:hAnsi="Times-Roman" w:cs="Times-Roman"/>
+          <w:b/>
+          <w:bCs/>
+        </w:rPr>
+      </w:pPr>
+      <w:r>
+        <w:rPr>
+          <w:rFonts w:ascii="Times-Roman" w:hAnsi="Times-Roman" w:cs="Times-Roman" w:hint="eastAsia"/>
+          <w:b/>
+          <w:bCs/>
+        </w:rPr>
+        <w:t>Score</w:t>
+      </w:r>
+      <w:r>
+        <w:rPr>
+          <w:rFonts w:ascii="Times-Roman" w:hAnsi="Times-Roman" w:cs="Times-Roman"/>
+          <w:b/>
+          <w:bCs/>
+        </w:rPr>
+        <w:t xml:space="preserve">: </w:t>
+      </w:r>
+      <w:r>
+        <w:rPr>
+          <w:rFonts w:ascii="Times-Roman" w:hAnsi="Times-Roman" w:cs="Times-Roman"/>
+          <w:b/>
+          <w:bCs/>
+        </w:rPr>
+        <w:fldChar w:fldCharType="begin"/>
+      </w:r>
+      <w:r>
+        <w:rPr>
+          <w:rFonts w:ascii="Times-Roman" w:hAnsi="Times-Roman" w:cs="Times-Roman"/>
+          <w:b/>
+          <w:bCs/>
+        </w:rPr>
+        <w:instrText xml:space="preserve"> MERGEFIELD score \* MERGEFORMAT </w:instrText>
+      </w:r>
+      <w:r>
+        <w:rPr>
+          <w:rFonts w:ascii="Times-Roman" w:hAnsi="Times-Roman" w:cs="Times-Roman"/>
+          <w:b/>
+          <w:bCs/>
+        </w:rPr>
+        <w:fldChar w:fldCharType="separate"/>
+      </w:r>
+      <w:r>
+        <w:rPr>
+          <w:rFonts w:ascii="Times-Roman" w:hAnsi="Times-Roman" w:cs="Times-Roman"/>
+          <w:b/>
+          <w:bCs/>
+          <w:noProof/>
+        </w:rPr>
+        <w:t>«score»</w:t>
+      </w:r>
+      <w:r>
+        <w:rPr>
+          <w:rFonts w:ascii="Times-Roman" w:hAnsi="Times-Roman" w:cs="Times-Roman"/>
+          <w:b/>
+          <w:bCs/>
+        </w:rPr>
+        <w:fldChar w:fldCharType="end"/>
+      </w:r>
+      <w:r>
+        <w:rPr>
+          <w:rFonts w:ascii="Times-Roman" w:hAnsi="Times-Roman" w:cs="Times-Roman"/>
+          <w:b/>
+          <w:bCs/>
+        </w:rPr>
+        <w:t xml:space="preserve"> points over 48 points</w:t>
+      </w:r>
+      <w:r>
+        <w:rPr>
+          <w:rFonts w:ascii="Times-Roman" w:hAnsi="Times-Roman" w:cs="Times-Roman"/>
+          <w:b/>
+          <w:bCs/>
+        </w:rPr>
+        <w:t xml:space="preserve"> (</w:t>
+      </w:r>
+      <w:r>
+        <w:rPr>
+          <w:rFonts w:ascii="Times-Roman" w:hAnsi="Times-Roman" w:cs="Times-Roman"/>
+          <w:b/>
+          <w:bCs/>
+        </w:rPr>
+        <w:fldChar w:fldCharType="begin"/>
+      </w:r>
+      <w:r>
+        <w:rPr>
+          <w:rFonts w:ascii="Times-Roman" w:hAnsi="Times-Roman" w:cs="Times-Roman"/>
+          <w:b/>
+          <w:bCs/>
+        </w:rPr>
+        <w:instrText xml:space="preserve"> MERGEFIELD  score_percentage  \* MERGEFORMAT </w:instrText>
+      </w:r>
+      <w:r>
+        <w:rPr>
+          <w:rFonts w:ascii="Times-Roman" w:hAnsi="Times-Roman" w:cs="Times-Roman"/>
+          <w:b/>
+          <w:bCs/>
+        </w:rPr>
+        <w:fldChar w:fldCharType="separate"/>
+      </w:r>
+      <w:r>
+        <w:rPr>
+          <w:rFonts w:ascii="Times-Roman" w:hAnsi="Times-Roman" w:cs="Times-Roman"/>
+          <w:b/>
+          <w:bCs/>
+          <w:noProof/>
+        </w:rPr>
+        <w:t>«score_percentage»</w:t>
+      </w:r>
+      <w:r>
+        <w:rPr>
+          <w:rFonts w:ascii="Times-Roman" w:hAnsi="Times-Roman" w:cs="Times-Roman"/>
+          <w:b/>
+          <w:bCs/>
+        </w:rPr>
+        <w:fldChar w:fldCharType="end"/>
+      </w:r>
+      <w:r>
+        <w:rPr>
+          <w:rFonts w:ascii="Times-Roman" w:hAnsi="Times-Roman" w:cs="Times-Roman"/>
+          <w:b/>
+          <w:bCs/>
+        </w:rPr>
+        <w:t>)</w:t>
+      </w:r>
+    </w:p>
+    <w:p>
+      <w:pPr>
+        <w:autoSpaceDE w:val="0"/>
+        <w:adjustRightInd w:val="0"/>
         <w:rPr>
           <w:rFonts w:ascii="Times-Roman" w:hAnsi="Times-Roman" w:cs="Times-Roman"/>
         </w:rPr>
@@ -60,15 +194,7 @@
         <w:rPr>
           <w:rFonts w:ascii="Times-Roman" w:hAnsi="Times-Roman" w:cs="Times-Roman"/>
         </w:rPr>
-        <w:t xml:space="preserve">                  </w:t>
-      </w:r>
-      <w:bookmarkStart w:id="0" w:name="_GoBack"/>
-      <w:bookmarkEnd w:id="0"/>
-      <w:r>
-        <w:rPr>
-          <w:rFonts w:ascii="Times-Roman" w:hAnsi="Times-Roman" w:cs="Times-Roman"/>
-        </w:rPr>
-        <w:t xml:space="preserve">                                          </w:t>
+        <w:t xml:space="preserve">                                                            </w:t>
       </w:r>
       <w:r>
         <w:rPr>
@@ -2228,20 +2354,14 @@
               <w:rPr>
                 <w:rFonts w:ascii="Times New Roman" w:hAnsi="Times New Roman" w:cs="Times New Roman"/>
               </w:rPr>
-              <w:t>Demonstrates a strong, positive feeling about topic</w:t>
-            </w:r>
-            <w:r>
-              <w:rPr>
-                <w:rFonts w:ascii="Times New Roman" w:hAnsi="Times New Roman" w:cs="Times New Roman"/>
-              </w:rPr>
-              <w:t xml:space="preserve"> </w:t>
+              <w:t xml:space="preserve">Demonstrates a strong, positive </w:t>
             </w:r>
             <w:r>
               <w:rPr>
                 <w:rFonts w:ascii="Times New Roman" w:hAnsi="Times New Roman" w:cs="Times New Roman"/>
               </w:rPr>
               <w:lastRenderedPageBreak/>
-              <w:t>during entire presentation.</w:t>
+              <w:t>feeling about topic during entire presentation.</w:t>
             </w:r>
           </w:p>
         </w:tc>
@@ -2330,6 +2450,7 @@
               <w:rPr>
                 <w:rFonts w:ascii="Times New Roman" w:hAnsi="Times New Roman" w:cs="Times New Roman"/>
               </w:rPr>
+              <w:lastRenderedPageBreak/>
               <w:fldChar w:fldCharType="begin"/>
             </w:r>
             <w:r>
@@ -2398,6 +2519,7 @@
               <w:rPr>
                 <w:rFonts w:ascii="Times New Roman" w:hAnsi="Times New Roman" w:cs="Times New Roman"/>
               </w:rPr>
+              <w:lastRenderedPageBreak/>
               <w:fldChar w:fldCharType="begin"/>
             </w:r>
             <w:r>
@@ -2804,25 +2926,7 @@
           <w:b/>
           <w:bCs/>
         </w:rPr>
-        <w:t>«</w:t>
-      </w:r>
-      <w:proofErr w:type="spellStart"/>
-      <w:r>
-        <w:rPr>
-          <w:rFonts w:ascii="Times-Bold" w:hAnsi="Times-Bold" w:cs="Times-Bold"/>
-          <w:b/>
-          <w:bCs/>
-        </w:rPr>
-        <w:t>lang_total</w:t>
-      </w:r>
-      <w:proofErr w:type="spellEnd"/>
-      <w:r>
-        <w:rPr>
-          <w:rFonts w:ascii="Times-Bold" w:hAnsi="Times-Bold" w:cs="Times-Bold"/>
-          <w:b/>
-          <w:bCs/>
-        </w:rPr>
-        <w:t>»</w:t>
+        <w:t>«lang_total»</w:t>
       </w:r>
       <w:r>
         <w:rPr>
@@ -4328,6 +4432,24 @@
               </w:rPr>
               <w:fldChar w:fldCharType="end"/>
             </w:r>
+            <w:bookmarkStart w:id="0" w:name="_GoBack"/>
+          </w:p>
+          <w:bookmarkEnd w:id="0"/>
+          <w:p>
+            <w:pPr>
+              <w:autoSpaceDE w:val="0"/>
+              <w:adjustRightInd w:val="0"/>
+              <w:rPr>
+                <w:rFonts w:ascii="Times New Roman" w:hAnsi="Times New Roman" w:cs="Times New Roman"/>
+              </w:rPr>
+            </w:pPr>
+            <w:r>
+              <w:rPr>
+                <w:rFonts w:ascii="Times New Roman" w:hAnsi="Times New Roman" w:cs="Times New Roman"/>
+                <w:bCs/>
+              </w:rPr>
+              <w:t>Could not answer any technical questions related to the presentation</w:t>
+            </w:r>
           </w:p>
         </w:tc>
       </w:tr>
@@ -4453,25 +4575,7 @@
           <w:b/>
           <w:bCs/>
         </w:rPr>
-        <w:t>«</w:t>
-      </w:r>
-      <w:proofErr w:type="spellStart"/>
-      <w:r>
-        <w:rPr>
-          <w:rFonts w:ascii="Times-Bold" w:hAnsi="Times-Bold" w:cs="Times-Bold"/>
-          <w:b/>
-          <w:bCs/>
-        </w:rPr>
-        <w:t>technical_total</w:t>
-      </w:r>
-      <w:proofErr w:type="spellEnd"/>
-      <w:r>
-        <w:rPr>
-          <w:rFonts w:ascii="Times-Bold" w:hAnsi="Times-Bold" w:cs="Times-Bold"/>
-          <w:b/>
-          <w:bCs/>
-        </w:rPr>
-        <w:t>»</w:t>
+        <w:t>«technical_total»</w:t>
       </w:r>
       <w:r>
         <w:rPr>
@@ -4572,90 +4676,6 @@
           <w:rFonts w:ascii="Times-Roman" w:hAnsi="Times-Roman" w:cs="Times-Roman"/>
         </w:rPr>
         <w:fldChar w:fldCharType="end"/>
-      </w:r>
-    </w:p>
-    <w:p>
-      <w:pPr>
-        <w:autoSpaceDE w:val="0"/>
-        <w:adjustRightInd w:val="0"/>
-        <w:rPr>
-          <w:rFonts w:ascii="Times-Roman" w:hAnsi="Times-Roman" w:cs="Times-Roman"/>
-          <w:b/>
-          <w:bCs/>
-        </w:rPr>
-      </w:pPr>
-      <w:r>
-        <w:rPr>
-          <w:rFonts w:ascii="Times-Roman" w:hAnsi="Times-Roman" w:cs="Times-Roman" w:hint="eastAsia"/>
-          <w:b/>
-          <w:bCs/>
-        </w:rPr>
-        <w:t>Score</w:t>
-      </w:r>
-      <w:r>
-        <w:rPr>
-          <w:rFonts w:ascii="Times-Roman" w:hAnsi="Times-Roman" w:cs="Times-Roman"/>
-          <w:b/>
-          <w:bCs/>
-        </w:rPr>
-        <w:t xml:space="preserve">: </w:t>
-      </w:r>
-      <w:r>
-        <w:rPr>
-          <w:rFonts w:ascii="Times-Roman" w:hAnsi="Times-Roman" w:cs="Times-Roman"/>
-          <w:b/>
-          <w:bCs/>
-        </w:rPr>
-        <w:fldChar w:fldCharType="begin"/>
-      </w:r>
-      <w:r>
-        <w:rPr>
-          <w:rFonts w:ascii="Times-Roman" w:hAnsi="Times-Roman" w:cs="Times-Roman"/>
-          <w:b/>
-          <w:bCs/>
-        </w:rPr>
-        <w:instrText xml:space="preserve"> MERGEFIELD score \* MERGEFORMAT </w:instrText>
-      </w:r>
-      <w:r>
-        <w:rPr>
-          <w:rFonts w:ascii="Times-Roman" w:hAnsi="Times-Roman" w:cs="Times-Roman"/>
-          <w:b/>
-          <w:bCs/>
-        </w:rPr>
-        <w:fldChar w:fldCharType="separate"/>
-      </w:r>
-      <w:r>
-        <w:rPr>
-          <w:rFonts w:ascii="Times-Roman" w:hAnsi="Times-Roman" w:cs="Times-Roman"/>
-          <w:b/>
-          <w:bCs/>
-          <w:noProof/>
-        </w:rPr>
-        <w:t>«score»</w:t>
-      </w:r>
-      <w:r>
-        <w:rPr>
-          <w:rFonts w:ascii="Times-Roman" w:hAnsi="Times-Roman" w:cs="Times-Roman"/>
-          <w:b/>
-          <w:bCs/>
-        </w:rPr>
-        <w:fldChar w:fldCharType="end"/>
-      </w:r>
-      <w:r>
-        <w:rPr>
-          <w:rFonts w:ascii="Times-Roman" w:hAnsi="Times-Roman" w:cs="Times-Roman"/>
-          <w:b/>
-          <w:bCs/>
-        </w:rPr>
-        <w:t xml:space="preserve"> points</w:t>
-      </w:r>
-      <w:r>
-        <w:rPr>
-          <w:rFonts w:ascii="Times-Roman" w:hAnsi="Times-Roman" w:cs="Times-Roman"/>
-          <w:b/>
-          <w:bCs/>
-        </w:rPr>
-        <w:t xml:space="preserve"> over 48 points</w:t>
       </w:r>
     </w:p>
     <w:p>

</xml_diff>